<commit_message>
docs: revise article, convert table to markdown and generate final docx
</commit_message>
<xml_diff>
--- a/docs/Publicacao_Tese_Revisada_Final.docx
+++ b/docs/Publicacao_Tese_Revisada_Final.docx
@@ -1753,446 +1753,637 @@
         <w:t xml:space="preserve">Parte B: Resumo dos testes de hipóteses</w:t>
       </w:r>
     </w:p>
-    <w:p>
-      <w:pPr>
-        <w:pStyle w:val="BodyText"/>
-      </w:pPr>
-      <w:r>
-        <w:t xml:space="preserve">Table: Resumo dos testes de hipóteses</w:t>
-      </w:r>
-    </w:p>
-    <w:p>
-      <w:pPr>
-        <w:pStyle w:val="BodyText"/>
-      </w:pPr>
-      <w:r>
-        <w:t xml:space="preserve">Hipótese</w:t>
-      </w:r>
-    </w:p>
-    <w:p>
-      <w:pPr>
-        <w:pStyle w:val="BodyText"/>
-      </w:pPr>
-      <w:r>
-        <w:t xml:space="preserve">Variáveis</w:t>
-      </w:r>
-    </w:p>
-    <w:p>
-      <w:pPr>
-        <w:pStyle w:val="BodyText"/>
-      </w:pPr>
-      <w:r>
-        <w:t xml:space="preserve">Teste</w:t>
-      </w:r>
-    </w:p>
-    <w:p>
-      <w:pPr>
-        <w:pStyle w:val="BodyText"/>
-      </w:pPr>
-      <w:r>
-        <w:t xml:space="preserve">Estatística/Coeficiente</w:t>
-      </w:r>
-    </w:p>
-    <w:p>
-      <w:pPr>
-        <w:pStyle w:val="BodyText"/>
-      </w:pPr>
-      <w:r>
-        <w:t xml:space="preserve">p-valor</w:t>
-      </w:r>
-    </w:p>
-    <w:p>
-      <w:pPr>
-        <w:pStyle w:val="BodyText"/>
-      </w:pPr>
-      <w:r>
-        <w:t xml:space="preserve">N</w:t>
-      </w:r>
-    </w:p>
-    <w:p>
-      <w:pPr>
-        <w:pStyle w:val="BodyText"/>
-      </w:pPr>
-      <w:r>
-        <w:t xml:space="preserve">H1</w:t>
-      </w:r>
-    </w:p>
-    <w:p>
-      <w:pPr>
-        <w:pStyle w:val="BodyText"/>
-      </w:pPr>
-      <w:r>
-        <w:t xml:space="preserve">Nível de Experiência do Jogador vs. Consumo Diário Total de Cafeína (mg)</w:t>
-      </w:r>
-    </w:p>
-    <w:p>
-      <w:pPr>
-        <w:pStyle w:val="BodyText"/>
-      </w:pPr>
-      <w:r>
-        <w:t xml:space="preserve">Kruskal-Wallis (3 grupos)</w:t>
-      </w:r>
-    </w:p>
-    <w:p>
-      <w:pPr>
-        <w:pStyle w:val="BodyText"/>
-      </w:pPr>
-      <w:r>
-        <w:t xml:space="preserve">H = 7.44</w:t>
-      </w:r>
-    </w:p>
-    <w:p>
-      <w:pPr>
-        <w:pStyle w:val="BodyText"/>
-      </w:pPr>
-      <w:r>
-        <w:t xml:space="preserve">0.0242</w:t>
-      </w:r>
-    </w:p>
-    <w:p>
-      <w:pPr>
-        <w:pStyle w:val="BodyText"/>
-      </w:pPr>
-      <w:r>
-        <w:t xml:space="preserve">181</w:t>
-      </w:r>
-    </w:p>
-    <w:p>
-      <w:pPr>
-        <w:pStyle w:val="BodyText"/>
-      </w:pPr>
-      <w:r>
-        <w:t xml:space="preserve">H1 (foco)</w:t>
-      </w:r>
-    </w:p>
-    <w:p>
-      <w:pPr>
-        <w:pStyle w:val="BodyText"/>
-      </w:pPr>
-      <w:r>
-        <w:t xml:space="preserve">Nível de Experiência do Jogador (Amador/Casual vs. Semi-Profissional) vs. Consumo Diário Total de Cafeína (mg)</w:t>
-      </w:r>
-    </w:p>
-    <w:p>
-      <w:pPr>
-        <w:pStyle w:val="BodyText"/>
-      </w:pPr>
-      <w:r>
-        <w:t xml:space="preserve">Mann-Whitney U</w:t>
-      </w:r>
-    </w:p>
-    <w:p>
-      <w:pPr>
-        <w:pStyle w:val="BodyText"/>
-      </w:pPr>
-      <w:r>
-        <w:t xml:space="preserve">U = 2853.00</w:t>
-      </w:r>
-    </w:p>
-    <w:p>
-      <w:pPr>
-        <w:pStyle w:val="BodyText"/>
-      </w:pPr>
-      <w:r>
-        <w:t xml:space="preserve">0.0229</w:t>
-      </w:r>
-    </w:p>
-    <w:p>
-      <w:pPr>
-        <w:pStyle w:val="BodyText"/>
-      </w:pPr>
-      <w:r>
-        <w:t xml:space="preserve">146, 31</w:t>
-      </w:r>
-    </w:p>
-    <w:p>
-      <w:pPr>
-        <w:pStyle w:val="BodyText"/>
-      </w:pPr>
-      <w:r>
-        <w:t xml:space="preserve">H2</w:t>
-      </w:r>
-    </w:p>
-    <w:p>
-      <w:pPr>
-        <w:pStyle w:val="BodyText"/>
-      </w:pPr>
-      <w:r>
-        <w:t xml:space="preserve">Consumo Diário Total de Cafeína (mg) vs. Horas Médias de Jogo Principal por Dia</w:t>
-      </w:r>
-    </w:p>
-    <w:p>
-      <w:pPr>
-        <w:pStyle w:val="BodyText"/>
-      </w:pPr>
-      <w:r>
-        <w:t xml:space="preserve">Correlação de Spearman</w:t>
-      </w:r>
-    </w:p>
-    <w:p>
-      <w:pPr>
-        <w:pStyle w:val="BodyText"/>
-      </w:pPr>
-      <w:r>
-        <w:t xml:space="preserve">ρ = 0.068</w:t>
-      </w:r>
-    </w:p>
-    <w:p>
-      <w:pPr>
-        <w:pStyle w:val="BodyText"/>
-      </w:pPr>
-      <w:r>
-        <w:t xml:space="preserve">0.3693</w:t>
-      </w:r>
-    </w:p>
-    <w:p>
-      <w:pPr>
-        <w:pStyle w:val="BodyText"/>
-      </w:pPr>
-      <w:r>
-        <w:t xml:space="preserve">175</w:t>
-      </w:r>
-    </w:p>
-    <w:p>
-      <w:pPr>
-        <w:pStyle w:val="BodyText"/>
-      </w:pPr>
-      <w:r>
-        <w:t xml:space="preserve">H3 (Insônia)</w:t>
-      </w:r>
-    </w:p>
-    <w:p>
-      <w:pPr>
-        <w:pStyle w:val="BodyText"/>
-      </w:pPr>
-      <w:r>
-        <w:t xml:space="preserve">Consumo Diário Total de Cafeína (mg) vs. Ocorrência de Insônia (Sim/Não)</w:t>
-      </w:r>
-    </w:p>
-    <w:p>
-      <w:pPr>
-        <w:pStyle w:val="BodyText"/>
-      </w:pPr>
-      <w:r>
-        <w:t xml:space="preserve">Mann-Whitney U (unilateral)</w:t>
-      </w:r>
-    </w:p>
-    <w:p>
-      <w:pPr>
-        <w:pStyle w:val="BodyText"/>
-      </w:pPr>
-      <w:r>
-        <w:t xml:space="preserve">U = 4852.00</w:t>
-      </w:r>
-    </w:p>
-    <w:p>
-      <w:pPr>
-        <w:pStyle w:val="BodyText"/>
-      </w:pPr>
-      <w:r>
-        <w:t xml:space="preserve">0.0152</w:t>
-      </w:r>
-    </w:p>
-    <w:p>
-      <w:pPr>
-        <w:pStyle w:val="BodyText"/>
-      </w:pPr>
-      <w:r>
-        <w:t xml:space="preserve">94, 87</w:t>
-      </w:r>
-    </w:p>
-    <w:p>
-      <w:pPr>
-        <w:pStyle w:val="BodyText"/>
-      </w:pPr>
-      <w:r>
-        <w:t xml:space="preserve">H3 (Dor de Estômago)</w:t>
-      </w:r>
-    </w:p>
-    <w:p>
-      <w:pPr>
-        <w:pStyle w:val="BodyText"/>
-      </w:pPr>
-      <w:r>
-        <w:t xml:space="preserve">Consumo Diário Total de Cafeína (mg) vs. Ocorrência de Dor de Estômago (Sim/Não)</w:t>
-      </w:r>
-    </w:p>
-    <w:p>
-      <w:pPr>
-        <w:pStyle w:val="BodyText"/>
-      </w:pPr>
-      <w:r>
-        <w:t xml:space="preserve">Mann-Whitney U (unilateral)</w:t>
-      </w:r>
-    </w:p>
-    <w:p>
-      <w:pPr>
-        <w:pStyle w:val="BodyText"/>
-      </w:pPr>
-      <w:r>
-        <w:t xml:space="preserve">U = 4509.50</w:t>
-      </w:r>
-    </w:p>
-    <w:p>
-      <w:pPr>
-        <w:pStyle w:val="BodyText"/>
-      </w:pPr>
-      <w:r>
-        <w:t xml:space="preserve">0.0092</w:t>
-      </w:r>
-    </w:p>
-    <w:p>
-      <w:pPr>
-        <w:pStyle w:val="BodyText"/>
-      </w:pPr>
-      <w:r>
-        <w:t xml:space="preserve">71, 105</w:t>
-      </w:r>
-    </w:p>
-    <w:p>
-      <w:pPr>
-        <w:pStyle w:val="BodyText"/>
-      </w:pPr>
-      <w:r>
-        <w:t xml:space="preserve">H4</w:t>
-      </w:r>
-    </w:p>
-    <w:p>
-      <w:pPr>
-        <w:pStyle w:val="BodyText"/>
-      </w:pPr>
-      <w:r>
-        <w:t xml:space="preserve">Consumo Diário Total de Cafeína (mg) vs. Consumo de Cafeína com Intenção de Melhorar Performance (Sim/Não)</w:t>
-      </w:r>
-    </w:p>
-    <w:p>
-      <w:pPr>
-        <w:pStyle w:val="BodyText"/>
-      </w:pPr>
-      <w:r>
-        <w:t xml:space="preserve">Mann-Whitney U (unilateral)</w:t>
-      </w:r>
-    </w:p>
-    <w:p>
-      <w:pPr>
-        <w:pStyle w:val="BodyText"/>
-      </w:pPr>
-      <w:r>
-        <w:t xml:space="preserve">U = 3122.50</w:t>
-      </w:r>
-    </w:p>
-    <w:p>
-      <w:pPr>
-        <w:pStyle w:val="BodyText"/>
-      </w:pPr>
-      <w:r>
-        <w:t xml:space="preserve">0.0003</w:t>
-      </w:r>
-    </w:p>
-    <w:p>
-      <w:pPr>
-        <w:pStyle w:val="BodyText"/>
-      </w:pPr>
-      <w:r>
-        <w:t xml:space="preserve">31, 144</w:t>
-      </w:r>
-    </w:p>
-    <w:p>
-      <w:pPr>
-        <w:pStyle w:val="BodyText"/>
-      </w:pPr>
-      <w:r>
-        <w:t xml:space="preserve">H5</w:t>
-      </w:r>
-    </w:p>
-    <w:p>
-      <w:pPr>
-        <w:pStyle w:val="BodyText"/>
-      </w:pPr>
-      <w:r>
-        <w:t xml:space="preserve">Plataforma Principal de Jogo vs. Ocorrência de Insônia (Sim/Não)</w:t>
-      </w:r>
-    </w:p>
-    <w:p>
-      <w:pPr>
-        <w:pStyle w:val="BodyText"/>
-      </w:pPr>
-      <w:r>
-        <w:t xml:space="preserve">Teste Exato de Fisher</w:t>
-      </w:r>
-    </w:p>
-    <w:p>
-      <w:pPr>
-        <w:pStyle w:val="BodyText"/>
-      </w:pPr>
-      <w:r>
-        <w:t xml:space="preserve">N/A</w:t>
-      </w:r>
-    </w:p>
-    <w:p>
-      <w:pPr>
-        <w:pStyle w:val="BodyText"/>
-      </w:pPr>
-      <w:r>
-        <w:t xml:space="preserve">0.9823</w:t>
-      </w:r>
-    </w:p>
-    <w:p>
-      <w:pPr>
-        <w:pStyle w:val="BodyText"/>
-      </w:pPr>
-      <w:r>
-        <w:t xml:space="preserve">179</w:t>
-      </w:r>
-    </w:p>
-    <w:p>
-      <w:pPr>
-        <w:pStyle w:val="BodyText"/>
-      </w:pPr>
-      <w:r>
-        <w:t xml:space="preserve">H6</w:t>
-      </w:r>
-    </w:p>
-    <w:p>
-      <w:pPr>
-        <w:pStyle w:val="BodyText"/>
-      </w:pPr>
-      <w:r>
-        <w:t xml:space="preserve">Gênero do Participante (Masc vs. Fem) vs. Consumo Diário Total de Cafeína (mg)</w:t>
-      </w:r>
-    </w:p>
-    <w:p>
-      <w:pPr>
-        <w:pStyle w:val="BodyText"/>
-      </w:pPr>
-      <w:r>
-        <w:t xml:space="preserve">Mann-Whitney U (bilateral)</w:t>
-      </w:r>
-    </w:p>
-    <w:p>
-      <w:pPr>
-        <w:pStyle w:val="BodyText"/>
-      </w:pPr>
-      <w:r>
-        <w:t xml:space="preserve">U = 2300.00</w:t>
-      </w:r>
-    </w:p>
-    <w:p>
-      <w:pPr>
-        <w:pStyle w:val="BodyText"/>
-      </w:pPr>
-      <w:r>
-        <w:t xml:space="preserve">0.4582</w:t>
-      </w:r>
-    </w:p>
-    <w:p>
-      <w:pPr>
-        <w:pStyle w:val="BodyText"/>
-      </w:pPr>
-      <w:r>
-        <w:t xml:space="preserve">136, 37</w:t>
-      </w:r>
-    </w:p>
+    <w:tbl>
+      <w:tblPr>
+        <w:tblStyle w:val="Table"/>
+        <w:tblW w:type="pct" w:w="5000"/>
+        <w:tblLayout w:type="fixed"/>
+        <w:tblLook w:firstRow="1" w:lastRow="0" w:firstColumn="0" w:lastColumn="0" w:noHBand="0" w:noVBand="0" w:val="0020"/>
+      </w:tblPr>
+      <w:tblGrid>
+        <w:gridCol w:w="704"/>
+        <w:gridCol w:w="3608"/>
+        <w:gridCol w:w="1452"/>
+        <w:gridCol w:w="1188"/>
+        <w:gridCol w:w="484"/>
+        <w:gridCol w:w="484"/>
+      </w:tblGrid>
+      <w:tr>
+        <w:trPr>
+          <w:tblHeader w:val="on"/>
+        </w:trPr>
+        <w:tc>
+          <w:tcPr/>
+          <w:p>
+            <w:pPr>
+              <w:pStyle w:val="Compact"/>
+            </w:pPr>
+            <w:r>
+              <w:t xml:space="preserve">Hipótese</w:t>
+            </w:r>
+          </w:p>
+        </w:tc>
+        <w:tc>
+          <w:tcPr/>
+          <w:p>
+            <w:pPr>
+              <w:pStyle w:val="Compact"/>
+            </w:pPr>
+            <w:r>
+              <w:t xml:space="preserve">Variáveis</w:t>
+            </w:r>
+          </w:p>
+        </w:tc>
+        <w:tc>
+          <w:tcPr/>
+          <w:p>
+            <w:pPr>
+              <w:pStyle w:val="Compact"/>
+            </w:pPr>
+            <w:r>
+              <w:t xml:space="preserve">Teste</w:t>
+            </w:r>
+          </w:p>
+        </w:tc>
+        <w:tc>
+          <w:tcPr/>
+          <w:p>
+            <w:pPr>
+              <w:pStyle w:val="Compact"/>
+            </w:pPr>
+            <w:r>
+              <w:t xml:space="preserve">Estatística/Coeficiente</w:t>
+            </w:r>
+          </w:p>
+        </w:tc>
+        <w:tc>
+          <w:tcPr/>
+          <w:p>
+            <w:pPr>
+              <w:pStyle w:val="Compact"/>
+            </w:pPr>
+            <w:r>
+              <w:t xml:space="preserve">p-valor</w:t>
+            </w:r>
+          </w:p>
+        </w:tc>
+        <w:tc>
+          <w:tcPr/>
+          <w:p>
+            <w:pPr>
+              <w:pStyle w:val="Compact"/>
+            </w:pPr>
+            <w:r>
+              <w:t xml:space="preserve">N</w:t>
+            </w:r>
+          </w:p>
+        </w:tc>
+      </w:tr>
+      <w:tr>
+        <w:tc>
+          <w:tcPr/>
+          <w:p>
+            <w:pPr>
+              <w:pStyle w:val="Compact"/>
+            </w:pPr>
+            <w:r>
+              <w:t xml:space="preserve">H1</w:t>
+            </w:r>
+          </w:p>
+        </w:tc>
+        <w:tc>
+          <w:tcPr/>
+          <w:p>
+            <w:pPr>
+              <w:pStyle w:val="Compact"/>
+            </w:pPr>
+            <w:r>
+              <w:t xml:space="preserve">Nível de Experiência do Jogador vs. Consumo Diário Total de Cafeína (mg)</w:t>
+            </w:r>
+          </w:p>
+        </w:tc>
+        <w:tc>
+          <w:tcPr/>
+          <w:p>
+            <w:pPr>
+              <w:pStyle w:val="Compact"/>
+            </w:pPr>
+            <w:r>
+              <w:t xml:space="preserve">Kruskal-Wallis (3 grupos)</w:t>
+            </w:r>
+          </w:p>
+        </w:tc>
+        <w:tc>
+          <w:tcPr/>
+          <w:p>
+            <w:pPr>
+              <w:pStyle w:val="Compact"/>
+            </w:pPr>
+            <w:r>
+              <w:t xml:space="preserve">H = 7.44</w:t>
+            </w:r>
+          </w:p>
+        </w:tc>
+        <w:tc>
+          <w:tcPr/>
+          <w:p>
+            <w:pPr>
+              <w:pStyle w:val="Compact"/>
+            </w:pPr>
+            <w:r>
+              <w:t xml:space="preserve">0.0242</w:t>
+            </w:r>
+          </w:p>
+        </w:tc>
+        <w:tc>
+          <w:tcPr/>
+          <w:p>
+            <w:pPr>
+              <w:pStyle w:val="Compact"/>
+            </w:pPr>
+            <w:r>
+              <w:t xml:space="preserve">181</w:t>
+            </w:r>
+          </w:p>
+        </w:tc>
+      </w:tr>
+      <w:tr>
+        <w:tc>
+          <w:tcPr/>
+          <w:p>
+            <w:pPr>
+              <w:pStyle w:val="Compact"/>
+            </w:pPr>
+            <w:r>
+              <w:t xml:space="preserve">H1 (foco)</w:t>
+            </w:r>
+          </w:p>
+        </w:tc>
+        <w:tc>
+          <w:tcPr/>
+          <w:p>
+            <w:pPr>
+              <w:pStyle w:val="Compact"/>
+            </w:pPr>
+            <w:r>
+              <w:t xml:space="preserve">Nível de Experiência do Jogador (Amador/Casual vs. Semi-Profissional) vs. Consumo Diário Total de Cafeína (mg)</w:t>
+            </w:r>
+          </w:p>
+        </w:tc>
+        <w:tc>
+          <w:tcPr/>
+          <w:p>
+            <w:pPr>
+              <w:pStyle w:val="Compact"/>
+            </w:pPr>
+            <w:r>
+              <w:t xml:space="preserve">Mann-Whitney U</w:t>
+            </w:r>
+          </w:p>
+        </w:tc>
+        <w:tc>
+          <w:tcPr/>
+          <w:p>
+            <w:pPr>
+              <w:pStyle w:val="Compact"/>
+            </w:pPr>
+            <w:r>
+              <w:t xml:space="preserve">U = 2853.00</w:t>
+            </w:r>
+          </w:p>
+        </w:tc>
+        <w:tc>
+          <w:tcPr/>
+          <w:p>
+            <w:pPr>
+              <w:pStyle w:val="Compact"/>
+            </w:pPr>
+            <w:r>
+              <w:t xml:space="preserve">0.0229</w:t>
+            </w:r>
+          </w:p>
+        </w:tc>
+        <w:tc>
+          <w:tcPr/>
+          <w:p>
+            <w:pPr>
+              <w:pStyle w:val="Compact"/>
+            </w:pPr>
+            <w:r>
+              <w:t xml:space="preserve">146, 31</w:t>
+            </w:r>
+          </w:p>
+        </w:tc>
+      </w:tr>
+      <w:tr>
+        <w:tc>
+          <w:tcPr/>
+          <w:p>
+            <w:pPr>
+              <w:pStyle w:val="Compact"/>
+            </w:pPr>
+            <w:r>
+              <w:t xml:space="preserve">H2</w:t>
+            </w:r>
+          </w:p>
+        </w:tc>
+        <w:tc>
+          <w:tcPr/>
+          <w:p>
+            <w:pPr>
+              <w:pStyle w:val="Compact"/>
+            </w:pPr>
+            <w:r>
+              <w:t xml:space="preserve">Consumo Diário Total de Cafeína (mg) vs. Horas Médias de Jogo Principal por Dia</w:t>
+            </w:r>
+          </w:p>
+        </w:tc>
+        <w:tc>
+          <w:tcPr/>
+          <w:p>
+            <w:pPr>
+              <w:pStyle w:val="Compact"/>
+            </w:pPr>
+            <w:r>
+              <w:t xml:space="preserve">Correlação de Spearman</w:t>
+            </w:r>
+          </w:p>
+        </w:tc>
+        <w:tc>
+          <w:tcPr/>
+          <w:p>
+            <w:pPr>
+              <w:pStyle w:val="Compact"/>
+            </w:pPr>
+            <w:r>
+              <w:t xml:space="preserve">ρ = 0.068</w:t>
+            </w:r>
+          </w:p>
+        </w:tc>
+        <w:tc>
+          <w:tcPr/>
+          <w:p>
+            <w:pPr>
+              <w:pStyle w:val="Compact"/>
+            </w:pPr>
+            <w:r>
+              <w:t xml:space="preserve">0.3693</w:t>
+            </w:r>
+          </w:p>
+        </w:tc>
+        <w:tc>
+          <w:tcPr/>
+          <w:p>
+            <w:pPr>
+              <w:pStyle w:val="Compact"/>
+            </w:pPr>
+            <w:r>
+              <w:t xml:space="preserve">175</w:t>
+            </w:r>
+          </w:p>
+        </w:tc>
+      </w:tr>
+      <w:tr>
+        <w:tc>
+          <w:tcPr/>
+          <w:p>
+            <w:pPr>
+              <w:pStyle w:val="Compact"/>
+            </w:pPr>
+            <w:r>
+              <w:t xml:space="preserve">H3 (Insônia)</w:t>
+            </w:r>
+          </w:p>
+        </w:tc>
+        <w:tc>
+          <w:tcPr/>
+          <w:p>
+            <w:pPr>
+              <w:pStyle w:val="Compact"/>
+            </w:pPr>
+            <w:r>
+              <w:t xml:space="preserve">Consumo Diário Total de Cafeína (mg) vs. Ocorrência de Insônia (Sim/Não)</w:t>
+            </w:r>
+          </w:p>
+        </w:tc>
+        <w:tc>
+          <w:tcPr/>
+          <w:p>
+            <w:pPr>
+              <w:pStyle w:val="Compact"/>
+            </w:pPr>
+            <w:r>
+              <w:t xml:space="preserve">Mann-Whitney U (unilateral)</w:t>
+            </w:r>
+          </w:p>
+        </w:tc>
+        <w:tc>
+          <w:tcPr/>
+          <w:p>
+            <w:pPr>
+              <w:pStyle w:val="Compact"/>
+            </w:pPr>
+            <w:r>
+              <w:t xml:space="preserve">U = 4852.00</w:t>
+            </w:r>
+          </w:p>
+        </w:tc>
+        <w:tc>
+          <w:tcPr/>
+          <w:p>
+            <w:pPr>
+              <w:pStyle w:val="Compact"/>
+            </w:pPr>
+            <w:r>
+              <w:t xml:space="preserve">0.0152</w:t>
+            </w:r>
+          </w:p>
+        </w:tc>
+        <w:tc>
+          <w:tcPr/>
+          <w:p>
+            <w:pPr>
+              <w:pStyle w:val="Compact"/>
+            </w:pPr>
+            <w:r>
+              <w:t xml:space="preserve">94, 87</w:t>
+            </w:r>
+          </w:p>
+        </w:tc>
+      </w:tr>
+      <w:tr>
+        <w:tc>
+          <w:tcPr/>
+          <w:p>
+            <w:pPr>
+              <w:pStyle w:val="Compact"/>
+            </w:pPr>
+            <w:r>
+              <w:t xml:space="preserve">H3 (Dor de Estômago)</w:t>
+            </w:r>
+          </w:p>
+        </w:tc>
+        <w:tc>
+          <w:tcPr/>
+          <w:p>
+            <w:pPr>
+              <w:pStyle w:val="Compact"/>
+            </w:pPr>
+            <w:r>
+              <w:t xml:space="preserve">Consumo Diário Total de Cafeína (mg) vs. Ocorrência de Dor de Estômago (Sim/Não)</w:t>
+            </w:r>
+          </w:p>
+        </w:tc>
+        <w:tc>
+          <w:tcPr/>
+          <w:p>
+            <w:pPr>
+              <w:pStyle w:val="Compact"/>
+            </w:pPr>
+            <w:r>
+              <w:t xml:space="preserve">Mann-Whitney U (unilateral)</w:t>
+            </w:r>
+          </w:p>
+        </w:tc>
+        <w:tc>
+          <w:tcPr/>
+          <w:p>
+            <w:pPr>
+              <w:pStyle w:val="Compact"/>
+            </w:pPr>
+            <w:r>
+              <w:t xml:space="preserve">U = 4509.50</w:t>
+            </w:r>
+          </w:p>
+        </w:tc>
+        <w:tc>
+          <w:tcPr/>
+          <w:p>
+            <w:pPr>
+              <w:pStyle w:val="Compact"/>
+            </w:pPr>
+            <w:r>
+              <w:t xml:space="preserve">0.0092</w:t>
+            </w:r>
+          </w:p>
+        </w:tc>
+        <w:tc>
+          <w:tcPr/>
+          <w:p>
+            <w:pPr>
+              <w:pStyle w:val="Compact"/>
+            </w:pPr>
+            <w:r>
+              <w:t xml:space="preserve">71, 105</w:t>
+            </w:r>
+          </w:p>
+        </w:tc>
+      </w:tr>
+      <w:tr>
+        <w:tc>
+          <w:tcPr/>
+          <w:p>
+            <w:pPr>
+              <w:pStyle w:val="Compact"/>
+            </w:pPr>
+            <w:r>
+              <w:t xml:space="preserve">H4</w:t>
+            </w:r>
+          </w:p>
+        </w:tc>
+        <w:tc>
+          <w:tcPr/>
+          <w:p>
+            <w:pPr>
+              <w:pStyle w:val="Compact"/>
+            </w:pPr>
+            <w:r>
+              <w:t xml:space="preserve">Consumo Diário Total de Cafeína (mg) vs. Consumo de Cafeína com Intenção de Melhorar Performance (Sim/Não)</w:t>
+            </w:r>
+          </w:p>
+        </w:tc>
+        <w:tc>
+          <w:tcPr/>
+          <w:p>
+            <w:pPr>
+              <w:pStyle w:val="Compact"/>
+            </w:pPr>
+            <w:r>
+              <w:t xml:space="preserve">Mann-Whitney U (unilateral)</w:t>
+            </w:r>
+          </w:p>
+        </w:tc>
+        <w:tc>
+          <w:tcPr/>
+          <w:p>
+            <w:pPr>
+              <w:pStyle w:val="Compact"/>
+            </w:pPr>
+            <w:r>
+              <w:t xml:space="preserve">U = 3122.50</w:t>
+            </w:r>
+          </w:p>
+        </w:tc>
+        <w:tc>
+          <w:tcPr/>
+          <w:p>
+            <w:pPr>
+              <w:pStyle w:val="Compact"/>
+            </w:pPr>
+            <w:r>
+              <w:t xml:space="preserve">0.0003</w:t>
+            </w:r>
+          </w:p>
+        </w:tc>
+        <w:tc>
+          <w:tcPr/>
+          <w:p>
+            <w:pPr>
+              <w:pStyle w:val="Compact"/>
+            </w:pPr>
+            <w:r>
+              <w:t xml:space="preserve">31, 144</w:t>
+            </w:r>
+          </w:p>
+        </w:tc>
+      </w:tr>
+      <w:tr>
+        <w:tc>
+          <w:tcPr/>
+          <w:p>
+            <w:pPr>
+              <w:pStyle w:val="Compact"/>
+            </w:pPr>
+            <w:r>
+              <w:t xml:space="preserve">H5</w:t>
+            </w:r>
+          </w:p>
+        </w:tc>
+        <w:tc>
+          <w:tcPr/>
+          <w:p>
+            <w:pPr>
+              <w:pStyle w:val="Compact"/>
+            </w:pPr>
+            <w:r>
+              <w:t xml:space="preserve">Plataforma Principal de Jogo vs. Ocorrência de Insônia (Sim/Não)</w:t>
+            </w:r>
+          </w:p>
+        </w:tc>
+        <w:tc>
+          <w:tcPr/>
+          <w:p>
+            <w:pPr>
+              <w:pStyle w:val="Compact"/>
+            </w:pPr>
+            <w:r>
+              <w:t xml:space="preserve">Teste Exato de Fisher</w:t>
+            </w:r>
+          </w:p>
+        </w:tc>
+        <w:tc>
+          <w:tcPr/>
+          <w:p>
+            <w:pPr>
+              <w:pStyle w:val="Compact"/>
+            </w:pPr>
+            <w:r>
+              <w:t xml:space="preserve">N/A</w:t>
+            </w:r>
+          </w:p>
+        </w:tc>
+        <w:tc>
+          <w:tcPr/>
+          <w:p>
+            <w:pPr>
+              <w:pStyle w:val="Compact"/>
+            </w:pPr>
+            <w:r>
+              <w:t xml:space="preserve">0.9823</w:t>
+            </w:r>
+          </w:p>
+        </w:tc>
+        <w:tc>
+          <w:tcPr/>
+          <w:p>
+            <w:pPr>
+              <w:pStyle w:val="Compact"/>
+            </w:pPr>
+            <w:r>
+              <w:t xml:space="preserve">179</w:t>
+            </w:r>
+          </w:p>
+        </w:tc>
+      </w:tr>
+      <w:tr>
+        <w:tc>
+          <w:tcPr/>
+          <w:p>
+            <w:pPr>
+              <w:pStyle w:val="Compact"/>
+            </w:pPr>
+            <w:r>
+              <w:t xml:space="preserve">H6</w:t>
+            </w:r>
+          </w:p>
+        </w:tc>
+        <w:tc>
+          <w:tcPr/>
+          <w:p>
+            <w:pPr>
+              <w:pStyle w:val="Compact"/>
+            </w:pPr>
+            <w:r>
+              <w:t xml:space="preserve">Gênero do Participante (Masc vs. Fem) vs. Consumo Diário Total de Cafeína (mg)</w:t>
+            </w:r>
+          </w:p>
+        </w:tc>
+        <w:tc>
+          <w:tcPr/>
+          <w:p>
+            <w:pPr>
+              <w:pStyle w:val="Compact"/>
+            </w:pPr>
+            <w:r>
+              <w:t xml:space="preserve">Mann-Whitney U (bilateral)</w:t>
+            </w:r>
+          </w:p>
+        </w:tc>
+        <w:tc>
+          <w:tcPr/>
+          <w:p>
+            <w:pPr>
+              <w:pStyle w:val="Compact"/>
+            </w:pPr>
+            <w:r>
+              <w:t xml:space="preserve">U = 2300.00</w:t>
+            </w:r>
+          </w:p>
+        </w:tc>
+        <w:tc>
+          <w:tcPr/>
+          <w:p>
+            <w:pPr>
+              <w:pStyle w:val="Compact"/>
+            </w:pPr>
+            <w:r>
+              <w:t xml:space="preserve">0.4582</w:t>
+            </w:r>
+          </w:p>
+        </w:tc>
+        <w:tc>
+          <w:tcPr/>
+          <w:p>
+            <w:pPr>
+              <w:pStyle w:val="Compact"/>
+            </w:pPr>
+            <w:r>
+              <w:t xml:space="preserve">136, 37</w:t>
+            </w:r>
+          </w:p>
+        </w:tc>
+      </w:tr>
+    </w:tbl>
     <w:p>
       <w:pPr>
         <w:pStyle w:val="Compact"/>

</xml_diff>